<commit_message>
Reporte de validacin de requisitos version 2.1
</commit_message>
<xml_diff>
--- a/BlockBuster/2_REQUISITOS/VA_ESPECIFICACION_DE_REQUISITOS/RE_VA_ESPECIFICACION_DE_REQUISITOS.docx
+++ b/BlockBuster/2_REQUISITOS/VA_ESPECIFICACION_DE_REQUISITOS/RE_VA_ESPECIFICACION_DE_REQUISITOS.docx
@@ -303,6 +303,41 @@
     </w:p>
     <w:p>
       <w:pPr>
+        <w:pStyle w:val="Ttulo1"/>
+        <w:jc w:val="center"/>
+        <w:rPr>
+          <w:rFonts w:ascii="Arial" w:hAnsi="Arial" w:cs="Arial"/>
+          <w:b/>
+          <w:color w:val="000000" w:themeColor="text1"/>
+          <w:sz w:val="28"/>
+          <w:lang w:val="es-419"/>
+        </w:rPr>
+      </w:pPr>
+      <w:r>
+        <w:rPr>
+          <w:rFonts w:ascii="Arial" w:hAnsi="Arial" w:cs="Arial"/>
+          <w:b/>
+          <w:color w:val="000000" w:themeColor="text1"/>
+          <w:sz w:val="28"/>
+          <w:lang w:val="es-419"/>
+        </w:rPr>
+        <w:t>Participa</w:t>
+      </w:r>
+      <w:bookmarkStart w:id="0" w:name="_GoBack"/>
+      <w:bookmarkEnd w:id="0"/>
+      <w:r>
+        <w:rPr>
+          <w:rFonts w:ascii="Arial" w:hAnsi="Arial" w:cs="Arial"/>
+          <w:b/>
+          <w:color w:val="000000" w:themeColor="text1"/>
+          <w:sz w:val="28"/>
+          <w:lang w:val="es-419"/>
+        </w:rPr>
+        <w:t>ntes</w:t>
+      </w:r>
+    </w:p>
+    <w:p>
+      <w:pPr>
         <w:jc w:val="center"/>
         <w:rPr>
           <w:rFonts w:ascii="Arial" w:hAnsi="Arial" w:cs="Arial"/>
@@ -818,6 +853,29 @@
           <w:rFonts w:ascii="Arial" w:hAnsi="Arial" w:cs="Arial"/>
         </w:rPr>
       </w:pPr>
+    </w:p>
+    <w:p>
+      <w:pPr>
+        <w:pStyle w:val="Ttulo1"/>
+        <w:jc w:val="center"/>
+        <w:rPr>
+          <w:rFonts w:ascii="Arial" w:hAnsi="Arial" w:cs="Arial"/>
+          <w:b/>
+          <w:color w:val="000000" w:themeColor="text1"/>
+          <w:sz w:val="28"/>
+          <w:lang w:val="es-419"/>
+        </w:rPr>
+      </w:pPr>
+      <w:r>
+        <w:rPr>
+          <w:rFonts w:ascii="Arial" w:hAnsi="Arial" w:cs="Arial"/>
+          <w:b/>
+          <w:color w:val="000000" w:themeColor="text1"/>
+          <w:sz w:val="28"/>
+          <w:lang w:val="es-419"/>
+        </w:rPr>
+        <w:t>Control de Validaciones</w:t>
+      </w:r>
     </w:p>
     <w:p>
       <w:pPr>
@@ -856,6 +914,12 @@
                 <w:rFonts w:ascii="Arial" w:hAnsi="Arial" w:cs="Arial"/>
               </w:rPr>
             </w:pPr>
+            <w:r>
+              <w:rPr>
+                <w:rFonts w:ascii="Arial" w:hAnsi="Arial" w:cs="Arial"/>
+              </w:rPr>
+              <w:t>NÚM</w:t>
+            </w:r>
           </w:p>
           <w:p>
             <w:pPr>
@@ -884,8 +948,6 @@
               </w:rPr>
               <w:t>CONTROL</w:t>
             </w:r>
-            <w:bookmarkStart w:id="0" w:name="_GoBack"/>
-            <w:bookmarkEnd w:id="0"/>
           </w:p>
         </w:tc>
         <w:tc>
@@ -924,7 +986,25 @@
               <w:rPr>
                 <w:rFonts w:ascii="Arial" w:hAnsi="Arial" w:cs="Arial"/>
               </w:rPr>
-              <w:t>¿CUÁLES NO CUMPLEN?: DEFECTOS</w:t>
+              <w:t>¿</w:t>
+            </w:r>
+            <w:r>
+              <w:rPr>
+                <w:rFonts w:ascii="Arial" w:hAnsi="Arial" w:cs="Arial"/>
+              </w:rPr>
+              <w:t xml:space="preserve">CUANTOS NO CUMPLEN? </w:t>
+            </w:r>
+            <w:r>
+              <w:rPr>
+                <w:rFonts w:ascii="Arial" w:hAnsi="Arial" w:cs="Arial"/>
+              </w:rPr>
+              <w:t>DEFECTOS</w:t>
+            </w:r>
+            <w:r>
+              <w:rPr>
+                <w:rFonts w:ascii="Arial" w:hAnsi="Arial" w:cs="Arial"/>
+              </w:rPr>
+              <w:t xml:space="preserve"> ENCONTRADOS</w:t>
             </w:r>
           </w:p>
         </w:tc>
@@ -1149,6 +1229,7 @@
               <w:rPr>
                 <w:rFonts w:ascii="Arial" w:hAnsi="Arial" w:cs="Arial"/>
               </w:rPr>
+              <w:lastRenderedPageBreak/>
               <w:t>3</w:t>
             </w:r>
           </w:p>
@@ -1235,13 +1316,7 @@
               <w:rPr>
                 <w:rFonts w:ascii="Arial" w:hAnsi="Arial" w:cs="Arial"/>
               </w:rPr>
-              <w:t xml:space="preserve">2.11 </w:t>
-            </w:r>
-            <w:r>
-              <w:rPr>
-                <w:rFonts w:ascii="Arial" w:hAnsi="Arial" w:cs="Arial"/>
-              </w:rPr>
-              <w:t>Falta información a especificar</w:t>
+              <w:t>2.11 Falta información a especificar</w:t>
             </w:r>
           </w:p>
           <w:p>
@@ -1256,13 +1331,7 @@
               <w:rPr>
                 <w:rFonts w:ascii="Arial" w:hAnsi="Arial" w:cs="Arial"/>
               </w:rPr>
-              <w:t xml:space="preserve">2.12 </w:t>
-            </w:r>
-            <w:r>
-              <w:rPr>
-                <w:rFonts w:ascii="Arial" w:hAnsi="Arial" w:cs="Arial"/>
-              </w:rPr>
-              <w:t>Falta información a especificar</w:t>
+              <w:t>2.12 Falta información a especificar</w:t>
             </w:r>
           </w:p>
           <w:p>
@@ -1277,13 +1346,7 @@
               <w:rPr>
                 <w:rFonts w:ascii="Arial" w:hAnsi="Arial" w:cs="Arial"/>
               </w:rPr>
-              <w:t xml:space="preserve">2.13 </w:t>
-            </w:r>
-            <w:r>
-              <w:rPr>
-                <w:rFonts w:ascii="Arial" w:hAnsi="Arial" w:cs="Arial"/>
-              </w:rPr>
-              <w:t>Falta información a especificar</w:t>
+              <w:t>2.13 Falta información a especificar</w:t>
             </w:r>
           </w:p>
           <w:p>
@@ -1298,14 +1361,7 @@
               <w:rPr>
                 <w:rFonts w:ascii="Arial" w:hAnsi="Arial" w:cs="Arial"/>
               </w:rPr>
-              <w:lastRenderedPageBreak/>
-              <w:t xml:space="preserve">3.1 </w:t>
-            </w:r>
-            <w:r>
-              <w:rPr>
-                <w:rFonts w:ascii="Arial" w:hAnsi="Arial" w:cs="Arial"/>
-              </w:rPr>
-              <w:t>Falta información a especificar</w:t>
+              <w:t>3.1 Falta información a especificar</w:t>
             </w:r>
           </w:p>
           <w:p>
@@ -1320,13 +1376,7 @@
               <w:rPr>
                 <w:rFonts w:ascii="Arial" w:hAnsi="Arial" w:cs="Arial"/>
               </w:rPr>
-              <w:t xml:space="preserve">3.2 </w:t>
-            </w:r>
-            <w:r>
-              <w:rPr>
-                <w:rFonts w:ascii="Arial" w:hAnsi="Arial" w:cs="Arial"/>
-              </w:rPr>
-              <w:t>Falta información a especificar</w:t>
+              <w:t>3.2 Falta información a especificar</w:t>
             </w:r>
           </w:p>
         </w:tc>
@@ -1351,7 +1401,6 @@
               <w:rPr>
                 <w:rFonts w:ascii="Arial" w:hAnsi="Arial" w:cs="Arial"/>
               </w:rPr>
-              <w:lastRenderedPageBreak/>
               <w:t>4</w:t>
             </w:r>
           </w:p>

</xml_diff>

<commit_message>
Reporte de validacion de requisitos version 2.2
</commit_message>
<xml_diff>
--- a/BlockBuster/2_REQUISITOS/VA_ESPECIFICACION_DE_REQUISITOS/RE_VA_ESPECIFICACION_DE_REQUISITOS.docx
+++ b/BlockBuster/2_REQUISITOS/VA_ESPECIFICACION_DE_REQUISITOS/RE_VA_ESPECIFICACION_DE_REQUISITOS.docx
@@ -43,19 +43,6 @@
         <w:t>N DE REQUERIMIENTOS</w:t>
       </w:r>
     </w:p>
-    <w:p>
-      <w:pPr>
-        <w:pStyle w:val="Subttulo"/>
-        <w:jc w:val="center"/>
-        <w:rPr>
-          <w:rFonts w:ascii="Arial" w:hAnsi="Arial" w:cs="Arial"/>
-          <w:b/>
-          <w:color w:val="000000" w:themeColor="text1"/>
-          <w:sz w:val="24"/>
-          <w:szCs w:val="24"/>
-        </w:rPr>
-      </w:pPr>
-    </w:p>
     <w:p/>
     <w:tbl>
       <w:tblPr>
@@ -321,28 +308,10 @@
           <w:sz w:val="28"/>
           <w:lang w:val="es-419"/>
         </w:rPr>
-        <w:t>Participa</w:t>
+        <w:t>Participantes</w:t>
       </w:r>
       <w:bookmarkStart w:id="0" w:name="_GoBack"/>
       <w:bookmarkEnd w:id="0"/>
-      <w:r>
-        <w:rPr>
-          <w:rFonts w:ascii="Arial" w:hAnsi="Arial" w:cs="Arial"/>
-          <w:b/>
-          <w:color w:val="000000" w:themeColor="text1"/>
-          <w:sz w:val="28"/>
-          <w:lang w:val="es-419"/>
-        </w:rPr>
-        <w:t>ntes</w:t>
-      </w:r>
-    </w:p>
-    <w:p>
-      <w:pPr>
-        <w:jc w:val="center"/>
-        <w:rPr>
-          <w:rFonts w:ascii="Arial" w:hAnsi="Arial" w:cs="Arial"/>
-        </w:rPr>
-      </w:pPr>
     </w:p>
     <w:tbl>
       <w:tblPr>
@@ -877,13 +846,6 @@
         <w:t>Control de Validaciones</w:t>
       </w:r>
     </w:p>
-    <w:p>
-      <w:pPr>
-        <w:rPr>
-          <w:rFonts w:ascii="Arial" w:hAnsi="Arial" w:cs="Arial"/>
-        </w:rPr>
-      </w:pPr>
-    </w:p>
     <w:tbl>
       <w:tblPr>
         <w:tblStyle w:val="Tablanormal1"/>
@@ -1229,7 +1191,6 @@
               <w:rPr>
                 <w:rFonts w:ascii="Arial" w:hAnsi="Arial" w:cs="Arial"/>
               </w:rPr>
-              <w:lastRenderedPageBreak/>
               <w:t>3</w:t>
             </w:r>
           </w:p>
@@ -1401,6 +1362,7 @@
               <w:rPr>
                 <w:rFonts w:ascii="Arial" w:hAnsi="Arial" w:cs="Arial"/>
               </w:rPr>
+              <w:lastRenderedPageBreak/>
               <w:t>4</w:t>
             </w:r>
           </w:p>

</xml_diff>

<commit_message>
Reporte de validacion de especificacion de requsitos, SEGUNDA VERSIÓN.
</commit_message>
<xml_diff>
--- a/BlockBuster/2_REQUISITOS/VA_ESPECIFICACION_DE_REQUISITOS/RE_VA_ESPECIFICACION_DE_REQUISITOS.docx
+++ b/BlockBuster/2_REQUISITOS/VA_ESPECIFICACION_DE_REQUISITOS/RE_VA_ESPECIFICACION_DE_REQUISITOS.docx
@@ -310,8 +310,6 @@
         </w:rPr>
         <w:t>Participantes</w:t>
       </w:r>
-      <w:bookmarkStart w:id="0" w:name="_GoBack"/>
-      <w:bookmarkEnd w:id="0"/>
     </w:p>
     <w:tbl>
       <w:tblPr>
@@ -1262,7 +1260,7 @@
               <w:rPr>
                 <w:rFonts w:ascii="Arial" w:hAnsi="Arial" w:cs="Arial"/>
               </w:rPr>
-              <w:t xml:space="preserve">  2.1 Falta información a especificar</w:t>
+              <w:t>2.1 No se especifica los datos de entrada a solicitar en la ventana de Inicio de sesión.</w:t>
             </w:r>
           </w:p>
           <w:p>
@@ -1277,7 +1275,13 @@
               <w:rPr>
                 <w:rFonts w:ascii="Arial" w:hAnsi="Arial" w:cs="Arial"/>
               </w:rPr>
-              <w:t>2.11 Falta información a especificar</w:t>
+              <w:t xml:space="preserve">2.11 </w:t>
+            </w:r>
+            <w:r>
+              <w:rPr>
+                <w:rFonts w:ascii="Arial" w:hAnsi="Arial" w:cs="Arial"/>
+              </w:rPr>
+              <w:t>No se especifica con que contara la papelera de reciclaje, y como funcionara con los productos.</w:t>
             </w:r>
           </w:p>
           <w:p>
@@ -1292,7 +1296,8 @@
               <w:rPr>
                 <w:rFonts w:ascii="Arial" w:hAnsi="Arial" w:cs="Arial"/>
               </w:rPr>
-              <w:t>2.12 Falta información a especificar</w:t>
+              <w:lastRenderedPageBreak/>
+              <w:t>2.12 Falta información como: en que ventanas estarán las búsquedas, y los datos en cómo se ordenaran los registros.</w:t>
             </w:r>
           </w:p>
           <w:p>
@@ -1307,7 +1312,7 @@
               <w:rPr>
                 <w:rFonts w:ascii="Arial" w:hAnsi="Arial" w:cs="Arial"/>
               </w:rPr>
-              <w:t>2.13 Falta información a especificar</w:t>
+              <w:t>3.1 No se especifica los colores en RGB de la aplicación.</w:t>
             </w:r>
           </w:p>
           <w:p>
@@ -1322,22 +1327,7 @@
               <w:rPr>
                 <w:rFonts w:ascii="Arial" w:hAnsi="Arial" w:cs="Arial"/>
               </w:rPr>
-              <w:t>3.1 Falta información a especificar</w:t>
-            </w:r>
-          </w:p>
-          <w:p>
-            <w:pPr>
-              <w:jc w:val="center"/>
-              <w:cnfStyle w:val="000000100000" w:firstRow="0" w:lastRow="0" w:firstColumn="0" w:lastColumn="0" w:oddVBand="0" w:evenVBand="0" w:oddHBand="1" w:evenHBand="0" w:firstRowFirstColumn="0" w:firstRowLastColumn="0" w:lastRowFirstColumn="0" w:lastRowLastColumn="0"/>
-              <w:rPr>
-                <w:rFonts w:ascii="Arial" w:hAnsi="Arial" w:cs="Arial"/>
-              </w:rPr>
-            </w:pPr>
-            <w:r>
-              <w:rPr>
-                <w:rFonts w:ascii="Arial" w:hAnsi="Arial" w:cs="Arial"/>
-              </w:rPr>
-              <w:t>3.2 Falta información a especificar</w:t>
+              <w:t>3.2 No cuenta con imagen referente al requisito, y tampoco especificaciones adecuadas de la ventana de Bienvenida y sus secciones.</w:t>
             </w:r>
           </w:p>
         </w:tc>
@@ -1627,8 +1617,25 @@
               <w:rPr>
                 <w:rFonts w:ascii="Arial" w:hAnsi="Arial" w:cs="Arial"/>
               </w:rPr>
-              <w:t>No aplica</w:t>
-            </w:r>
+              <w:t>2.11 No se entiende la información, ya que hay un requisito un poco idéntico a la idea de la papelera de reciclaje.</w:t>
+            </w:r>
+          </w:p>
+          <w:p>
+            <w:pPr>
+              <w:jc w:val="center"/>
+              <w:cnfStyle w:val="000000000000" w:firstRow="0" w:lastRow="0" w:firstColumn="0" w:lastColumn="0" w:oddVBand="0" w:evenVBand="0" w:oddHBand="0" w:evenHBand="0" w:firstRowFirstColumn="0" w:firstRowLastColumn="0" w:lastRowFirstColumn="0" w:lastRowLastColumn="0"/>
+              <w:rPr>
+                <w:rFonts w:ascii="Arial" w:hAnsi="Arial" w:cs="Arial"/>
+              </w:rPr>
+            </w:pPr>
+            <w:r>
+              <w:rPr>
+                <w:rFonts w:ascii="Arial" w:hAnsi="Arial" w:cs="Arial"/>
+              </w:rPr>
+              <w:t>3.2 No se comprendió, ya que no se visualizaba la imagen para hacer referencia al contenido.</w:t>
+            </w:r>
+            <w:bookmarkStart w:id="0" w:name="_GoBack"/>
+            <w:bookmarkEnd w:id="0"/>
           </w:p>
         </w:tc>
       </w:tr>

</xml_diff>